<commit_message>
Fully update Team Plan v0.2
Added github links for the diagrams and Technical Subtasks correlation to team members, according to Angel feedback.
Also,fixed some minor spacing details.
</commit_message>
<xml_diff>
--- a/Documents/Team-plan-v0.2.docx
+++ b/Documents/Team-plan-v0.2.docx
@@ -14424,12 +14424,1480 @@
         <w:rPr>
           <w:b/>
           <w:bCs/>
-          <w:sz w:val="36"/>
-          <w:szCs w:val="36"/>
-          <w:lang w:val="el-GR"/>
-        </w:rPr>
-      </w:pPr>
-      <w:r>
+          <w:sz w:val="32"/>
+          <w:szCs w:val="32"/>
+          <w:lang w:val="el-GR"/>
+        </w:rPr>
+      </w:pPr>
+      <w:r>
+        <w:rPr>
+          <w:b/>
+          <w:bCs/>
+          <w:sz w:val="32"/>
+          <w:szCs w:val="32"/>
+          <w:lang w:val="el-GR"/>
+        </w:rPr>
+        <w:t>ΑΝΑΛΗΨΗ ΤΕΧΝΙΚΩΝ ΥΠΟΕΡΓΩΝ</w:t>
+      </w:r>
+    </w:p>
+    <w:p>
+      <w:pPr>
+        <w:rPr>
+          <w:lang w:val="el-GR"/>
+        </w:rPr>
+      </w:pPr>
+    </w:p>
+    <w:p>
+      <w:pPr>
+        <w:rPr>
+          <w:lang w:val="el-GR"/>
+        </w:rPr>
+      </w:pPr>
+    </w:p>
+    <w:tbl>
+      <w:tblPr>
+        <w:tblStyle w:val="2-5"/>
+        <w:tblpPr w:leftFromText="180" w:rightFromText="180" w:vertAnchor="text" w:horzAnchor="margin" w:tblpXSpec="center" w:tblpY="530"/>
+        <w:tblW w:w="3702" w:type="pct"/>
+        <w:jc w:val="center"/>
+        <w:tblLayout w:type="fixed"/>
+        <w:tblLook w:val="0660" w:firstRow="1" w:lastRow="1" w:firstColumn="0" w:lastColumn="0" w:noHBand="1" w:noVBand="1"/>
+      </w:tblPr>
+      <w:tblGrid>
+        <w:gridCol w:w="1952"/>
+        <w:gridCol w:w="1648"/>
+        <w:gridCol w:w="1439"/>
+        <w:gridCol w:w="1891"/>
+      </w:tblGrid>
+      <w:tr>
+        <w:trPr>
+          <w:cnfStyle w:val="100000000000" w:firstRow="1" w:lastRow="0" w:firstColumn="0" w:lastColumn="0" w:oddVBand="0" w:evenVBand="0" w:oddHBand="0" w:evenHBand="0" w:firstRowFirstColumn="0" w:firstRowLastColumn="0" w:lastRowFirstColumn="0" w:lastRowLastColumn="0"/>
+          <w:trHeight w:val="713"/>
+          <w:jc w:val="center"/>
+        </w:trPr>
+        <w:tc>
+          <w:tcPr>
+            <w:tcW w:w="1409" w:type="pct"/>
+            <w:tcBorders>
+              <w:bottom w:val="single" w:sz="4" w:space="0" w:color="auto"/>
+            </w:tcBorders>
+            <w:shd w:val="clear" w:color="auto" w:fill="E2EFD9" w:themeFill="accent6" w:themeFillTint="33"/>
+            <w:noWrap/>
+          </w:tcPr>
+          <w:p>
+            <w:pPr>
+              <w:rPr>
+                <w:b w:val="0"/>
+                <w:bCs w:val="0"/>
+                <w:color w:val="000000" w:themeColor="text1"/>
+                <w:lang w:val="el-GR"/>
+              </w:rPr>
+            </w:pPr>
+            <w:r>
+              <w:rPr>
+                <w:color w:val="000000" w:themeColor="text1"/>
+                <w:lang w:val="el-GR"/>
+              </w:rPr>
+              <w:t>Δραστηριότητες/</w:t>
+            </w:r>
+          </w:p>
+          <w:p>
+            <w:pPr>
+              <w:rPr>
+                <w:color w:val="000000" w:themeColor="text1"/>
+                <w:lang w:val="el-GR"/>
+              </w:rPr>
+            </w:pPr>
+            <w:r>
+              <w:rPr>
+                <w:color w:val="000000" w:themeColor="text1"/>
+              </w:rPr>
+              <w:t>Tasks</w:t>
+            </w:r>
+          </w:p>
+        </w:tc>
+        <w:tc>
+          <w:tcPr>
+            <w:tcW w:w="1189" w:type="pct"/>
+            <w:tcBorders>
+              <w:bottom w:val="single" w:sz="4" w:space="0" w:color="auto"/>
+            </w:tcBorders>
+            <w:shd w:val="clear" w:color="auto" w:fill="C5E0B3" w:themeFill="accent6" w:themeFillTint="66"/>
+          </w:tcPr>
+          <w:p>
+            <w:pPr>
+              <w:rPr>
+                <w:color w:val="000000" w:themeColor="text1"/>
+                <w:lang w:val="el-GR"/>
+              </w:rPr>
+            </w:pPr>
+            <w:r>
+              <w:rPr>
+                <w:color w:val="000000" w:themeColor="text1"/>
+                <w:lang w:val="el-GR"/>
+              </w:rPr>
+              <w:t>Ανάληψη Μέλους</w:t>
+            </w:r>
+          </w:p>
+        </w:tc>
+        <w:tc>
+          <w:tcPr>
+            <w:tcW w:w="1038" w:type="pct"/>
+            <w:tcBorders>
+              <w:bottom w:val="single" w:sz="4" w:space="0" w:color="auto"/>
+            </w:tcBorders>
+            <w:shd w:val="clear" w:color="auto" w:fill="E2EFD9" w:themeFill="accent6" w:themeFillTint="33"/>
+          </w:tcPr>
+          <w:p>
+            <w:pPr>
+              <w:rPr>
+                <w:b w:val="0"/>
+                <w:bCs w:val="0"/>
+                <w:color w:val="000000" w:themeColor="text1"/>
+                <w:lang w:val="el-GR"/>
+              </w:rPr>
+            </w:pPr>
+            <w:r>
+              <w:rPr>
+                <w:color w:val="000000" w:themeColor="text1"/>
+                <w:lang w:val="el-GR"/>
+              </w:rPr>
+              <w:t>Δραστηριότητες/</w:t>
+            </w:r>
+          </w:p>
+          <w:p>
+            <w:pPr>
+              <w:tabs>
+                <w:tab w:val="left" w:pos="1195"/>
+              </w:tabs>
+              <w:rPr>
+                <w:color w:val="000000" w:themeColor="text1"/>
+                <w:lang w:val="el-GR"/>
+              </w:rPr>
+            </w:pPr>
+            <w:r>
+              <w:rPr>
+                <w:color w:val="000000" w:themeColor="text1"/>
+              </w:rPr>
+              <w:t>Tasks</w:t>
+            </w:r>
+            <w:r>
+              <w:rPr>
+                <w:color w:val="000000" w:themeColor="text1"/>
+              </w:rPr>
+              <w:tab/>
+            </w:r>
+          </w:p>
+        </w:tc>
+        <w:tc>
+          <w:tcPr>
+            <w:tcW w:w="1364" w:type="pct"/>
+            <w:tcBorders>
+              <w:bottom w:val="single" w:sz="4" w:space="0" w:color="auto"/>
+            </w:tcBorders>
+            <w:shd w:val="clear" w:color="auto" w:fill="C5E0B3" w:themeFill="accent6" w:themeFillTint="66"/>
+          </w:tcPr>
+          <w:p>
+            <w:pPr>
+              <w:rPr>
+                <w:color w:val="000000" w:themeColor="text1"/>
+                <w:lang w:val="el-GR"/>
+              </w:rPr>
+            </w:pPr>
+            <w:r>
+              <w:rPr>
+                <w:color w:val="000000" w:themeColor="text1"/>
+                <w:lang w:val="el-GR"/>
+              </w:rPr>
+              <w:t>Ανάληψη Μέλους</w:t>
+            </w:r>
+          </w:p>
+        </w:tc>
+      </w:tr>
+      <w:tr>
+        <w:trPr>
+          <w:trHeight w:val="537"/>
+          <w:jc w:val="center"/>
+        </w:trPr>
+        <w:tc>
+          <w:tcPr>
+            <w:tcW w:w="1409" w:type="pct"/>
+            <w:tcBorders>
+              <w:top w:val="nil"/>
+            </w:tcBorders>
+            <w:noWrap/>
+          </w:tcPr>
+          <w:p>
+            <w:pPr>
+              <w:rPr>
+                <w:lang w:val="el-GR"/>
+              </w:rPr>
+            </w:pPr>
+            <w:r>
+              <w:rPr>
+                <w:lang w:val="el-GR"/>
+              </w:rPr>
+              <w:t>Τ1</w:t>
+            </w:r>
+            <w:r>
+              <w:t>,T2,T3,T4</w:t>
+            </w:r>
+          </w:p>
+        </w:tc>
+        <w:tc>
+          <w:tcPr>
+            <w:tcW w:w="1189" w:type="pct"/>
+            <w:tcBorders>
+              <w:top w:val="nil"/>
+            </w:tcBorders>
+          </w:tcPr>
+          <w:p>
+            <w:pPr>
+              <w:pStyle w:val="DecimalAligned"/>
+              <w:rPr>
+                <w:lang w:val="el-GR"/>
+              </w:rPr>
+            </w:pPr>
+            <w:r>
+              <w:rPr>
+                <w:lang w:val="el-GR"/>
+              </w:rPr>
+              <w:t>Συλλογική</w:t>
+            </w:r>
+          </w:p>
+        </w:tc>
+        <w:tc>
+          <w:tcPr>
+            <w:tcW w:w="1038" w:type="pct"/>
+          </w:tcPr>
+          <w:p>
+            <w:pPr>
+              <w:rPr>
+                <w:lang w:val="el-GR"/>
+              </w:rPr>
+            </w:pPr>
+            <w:r>
+              <w:rPr>
+                <w:lang w:val="el-GR"/>
+              </w:rPr>
+              <w:t>Τ23</w:t>
+            </w:r>
+          </w:p>
+        </w:tc>
+        <w:tc>
+          <w:tcPr>
+            <w:tcW w:w="1364" w:type="pct"/>
+          </w:tcPr>
+          <w:p>
+            <w:pPr>
+              <w:rPr>
+                <w:lang w:val="el-GR"/>
+              </w:rPr>
+            </w:pPr>
+            <w:r>
+              <w:rPr>
+                <w:lang w:val="el-GR"/>
+              </w:rPr>
+              <w:t>Συλλογική</w:t>
+            </w:r>
+          </w:p>
+        </w:tc>
+      </w:tr>
+      <w:tr>
+        <w:trPr>
+          <w:trHeight w:val="812"/>
+          <w:jc w:val="center"/>
+        </w:trPr>
+        <w:tc>
+          <w:tcPr>
+            <w:tcW w:w="1409" w:type="pct"/>
+            <w:noWrap/>
+          </w:tcPr>
+          <w:p>
+            <w:pPr>
+              <w:rPr>
+                <w:lang w:val="el-GR"/>
+              </w:rPr>
+            </w:pPr>
+            <w:r>
+              <w:rPr>
+                <w:lang w:val="el-GR"/>
+              </w:rPr>
+              <w:t>Τ5,Τ6</w:t>
+            </w:r>
+          </w:p>
+        </w:tc>
+        <w:tc>
+          <w:tcPr>
+            <w:tcW w:w="1189" w:type="pct"/>
+          </w:tcPr>
+          <w:p>
+            <w:pPr>
+              <w:pStyle w:val="DecimalAligned"/>
+              <w:rPr>
+                <w:lang w:val="el-GR"/>
+              </w:rPr>
+            </w:pPr>
+            <w:r>
+              <w:rPr>
+                <w:lang w:val="el-GR"/>
+              </w:rPr>
+              <w:t>Μάριος</w:t>
+            </w:r>
+          </w:p>
+        </w:tc>
+        <w:tc>
+          <w:tcPr>
+            <w:tcW w:w="1038" w:type="pct"/>
+          </w:tcPr>
+          <w:p>
+            <w:pPr>
+              <w:rPr>
+                <w:lang w:val="el-GR"/>
+              </w:rPr>
+            </w:pPr>
+            <w:r>
+              <w:rPr>
+                <w:lang w:val="el-GR"/>
+              </w:rPr>
+              <w:t>Τ24</w:t>
+            </w:r>
+          </w:p>
+        </w:tc>
+        <w:tc>
+          <w:tcPr>
+            <w:tcW w:w="1364" w:type="pct"/>
+          </w:tcPr>
+          <w:p>
+            <w:pPr>
+              <w:rPr>
+                <w:lang w:val="el-GR"/>
+              </w:rPr>
+            </w:pPr>
+            <w:r>
+              <w:rPr>
+                <w:lang w:val="el-GR"/>
+              </w:rPr>
+              <w:t>Κωνσταντίνος-Ερμής</w:t>
+            </w:r>
+            <w:r>
+              <w:rPr>
+                <w:lang w:val="el-GR"/>
+              </w:rPr>
+              <w:t>-Μάριος</w:t>
+            </w:r>
+          </w:p>
+        </w:tc>
+      </w:tr>
+      <w:tr>
+        <w:trPr>
+          <w:trHeight w:val="654"/>
+          <w:jc w:val="center"/>
+        </w:trPr>
+        <w:tc>
+          <w:tcPr>
+            <w:tcW w:w="1409" w:type="pct"/>
+            <w:noWrap/>
+          </w:tcPr>
+          <w:p>
+            <w:pPr>
+              <w:rPr>
+                <w:lang w:val="el-GR"/>
+              </w:rPr>
+            </w:pPr>
+            <w:r>
+              <w:rPr>
+                <w:lang w:val="el-GR"/>
+              </w:rPr>
+              <w:t>Τ7,Τ8</w:t>
+            </w:r>
+          </w:p>
+        </w:tc>
+        <w:tc>
+          <w:tcPr>
+            <w:tcW w:w="1189" w:type="pct"/>
+          </w:tcPr>
+          <w:p>
+            <w:pPr>
+              <w:pStyle w:val="DecimalAligned"/>
+              <w:rPr>
+                <w:lang w:val="el-GR"/>
+              </w:rPr>
+            </w:pPr>
+            <w:r>
+              <w:rPr>
+                <w:lang w:val="el-GR"/>
+              </w:rPr>
+              <w:t>Μάριος</w:t>
+            </w:r>
+          </w:p>
+        </w:tc>
+        <w:tc>
+          <w:tcPr>
+            <w:tcW w:w="1038" w:type="pct"/>
+          </w:tcPr>
+          <w:p>
+            <w:pPr>
+              <w:rPr>
+                <w:lang w:val="el-GR"/>
+              </w:rPr>
+            </w:pPr>
+            <w:r>
+              <w:rPr>
+                <w:lang w:val="el-GR"/>
+              </w:rPr>
+              <w:t>Τ2</w:t>
+            </w:r>
+            <w:r>
+              <w:t>5</w:t>
+            </w:r>
+            <w:r>
+              <w:rPr>
+                <w:lang w:val="el-GR"/>
+              </w:rPr>
+              <w:t>,Τ2</w:t>
+            </w:r>
+            <w:r>
+              <w:t>6</w:t>
+            </w:r>
+          </w:p>
+        </w:tc>
+        <w:tc>
+          <w:tcPr>
+            <w:tcW w:w="1364" w:type="pct"/>
+          </w:tcPr>
+          <w:p>
+            <w:pPr>
+              <w:rPr>
+                <w:lang w:val="el-GR"/>
+              </w:rPr>
+            </w:pPr>
+            <w:r>
+              <w:rPr>
+                <w:lang w:val="el-GR"/>
+              </w:rPr>
+              <w:t>Διονύσης</w:t>
+            </w:r>
+            <w:r>
+              <w:rPr>
+                <w:lang w:val="el-GR"/>
+              </w:rPr>
+              <w:t>-Γιάννης</w:t>
+            </w:r>
+          </w:p>
+        </w:tc>
+      </w:tr>
+      <w:tr>
+        <w:trPr>
+          <w:trHeight w:val="672"/>
+          <w:jc w:val="center"/>
+        </w:trPr>
+        <w:tc>
+          <w:tcPr>
+            <w:tcW w:w="1409" w:type="pct"/>
+            <w:noWrap/>
+          </w:tcPr>
+          <w:p>
+            <w:pPr>
+              <w:rPr>
+                <w:lang w:val="el-GR"/>
+              </w:rPr>
+            </w:pPr>
+            <w:r>
+              <w:rPr>
+                <w:lang w:val="el-GR"/>
+              </w:rPr>
+              <w:t>Τ9</w:t>
+            </w:r>
+          </w:p>
+        </w:tc>
+        <w:tc>
+          <w:tcPr>
+            <w:tcW w:w="1189" w:type="pct"/>
+          </w:tcPr>
+          <w:p>
+            <w:pPr>
+              <w:pStyle w:val="DecimalAligned"/>
+              <w:rPr>
+                <w:lang w:val="el-GR"/>
+              </w:rPr>
+            </w:pPr>
+            <w:r>
+              <w:rPr>
+                <w:lang w:val="el-GR"/>
+              </w:rPr>
+              <w:t>Συλλογική</w:t>
+            </w:r>
+          </w:p>
+        </w:tc>
+        <w:tc>
+          <w:tcPr>
+            <w:tcW w:w="1038" w:type="pct"/>
+          </w:tcPr>
+          <w:p>
+            <w:pPr>
+              <w:rPr>
+                <w:lang w:val="el-GR"/>
+              </w:rPr>
+            </w:pPr>
+            <w:r>
+              <w:rPr>
+                <w:lang w:val="el-GR"/>
+              </w:rPr>
+              <w:t>Τ27</w:t>
+            </w:r>
+          </w:p>
+        </w:tc>
+        <w:tc>
+          <w:tcPr>
+            <w:tcW w:w="1364" w:type="pct"/>
+          </w:tcPr>
+          <w:p>
+            <w:pPr>
+              <w:rPr>
+                <w:lang w:val="el-GR"/>
+              </w:rPr>
+            </w:pPr>
+            <w:r>
+              <w:rPr>
+                <w:lang w:val="el-GR"/>
+              </w:rPr>
+              <w:t>Μάριος-Ερμής- Κωνσταντίνος</w:t>
+            </w:r>
+          </w:p>
+        </w:tc>
+      </w:tr>
+      <w:tr>
+        <w:trPr>
+          <w:trHeight w:val="654"/>
+          <w:jc w:val="center"/>
+        </w:trPr>
+        <w:tc>
+          <w:tcPr>
+            <w:tcW w:w="1409" w:type="pct"/>
+            <w:noWrap/>
+          </w:tcPr>
+          <w:p>
+            <w:pPr>
+              <w:rPr>
+                <w:lang w:val="el-GR"/>
+              </w:rPr>
+            </w:pPr>
+            <w:r>
+              <w:rPr>
+                <w:lang w:val="el-GR"/>
+              </w:rPr>
+              <w:t>Τ10</w:t>
+            </w:r>
+          </w:p>
+        </w:tc>
+        <w:tc>
+          <w:tcPr>
+            <w:tcW w:w="1189" w:type="pct"/>
+          </w:tcPr>
+          <w:p>
+            <w:pPr>
+              <w:pStyle w:val="DecimalAligned"/>
+              <w:tabs>
+                <w:tab w:val="left" w:pos="992"/>
+              </w:tabs>
+              <w:rPr>
+                <w:lang w:val="el-GR"/>
+              </w:rPr>
+            </w:pPr>
+            <w:r>
+              <w:rPr>
+                <w:lang w:val="el-GR"/>
+              </w:rPr>
+              <w:t xml:space="preserve">     </w:t>
+            </w:r>
+            <w:r>
+              <w:rPr>
+                <w:lang w:val="el-GR"/>
+              </w:rPr>
+              <w:t>Γιάννης-Κωνσταντίνος</w:t>
+            </w:r>
+          </w:p>
+        </w:tc>
+        <w:tc>
+          <w:tcPr>
+            <w:tcW w:w="1038" w:type="pct"/>
+          </w:tcPr>
+          <w:p>
+            <w:pPr>
+              <w:rPr>
+                <w:lang w:val="el-GR"/>
+              </w:rPr>
+            </w:pPr>
+            <w:r>
+              <w:rPr>
+                <w:lang w:val="el-GR"/>
+              </w:rPr>
+              <w:t>Τ28</w:t>
+            </w:r>
+          </w:p>
+        </w:tc>
+        <w:tc>
+          <w:tcPr>
+            <w:tcW w:w="1364" w:type="pct"/>
+          </w:tcPr>
+          <w:p>
+            <w:pPr>
+              <w:rPr>
+                <w:lang w:val="el-GR"/>
+              </w:rPr>
+            </w:pPr>
+            <w:r>
+              <w:rPr>
+                <w:lang w:val="el-GR"/>
+              </w:rPr>
+              <w:t>Μάριος-Διονύσης</w:t>
+            </w:r>
+          </w:p>
+        </w:tc>
+      </w:tr>
+      <w:tr>
+        <w:trPr>
+          <w:trHeight w:val="654"/>
+          <w:jc w:val="center"/>
+        </w:trPr>
+        <w:tc>
+          <w:tcPr>
+            <w:tcW w:w="1409" w:type="pct"/>
+            <w:noWrap/>
+          </w:tcPr>
+          <w:p>
+            <w:pPr>
+              <w:rPr>
+                <w:lang w:val="el-GR"/>
+              </w:rPr>
+            </w:pPr>
+            <w:r>
+              <w:rPr>
+                <w:lang w:val="el-GR"/>
+              </w:rPr>
+              <w:t>Τ11</w:t>
+            </w:r>
+          </w:p>
+        </w:tc>
+        <w:tc>
+          <w:tcPr>
+            <w:tcW w:w="1189" w:type="pct"/>
+          </w:tcPr>
+          <w:p>
+            <w:pPr>
+              <w:pStyle w:val="DecimalAligned"/>
+              <w:rPr>
+                <w:lang w:val="el-GR"/>
+              </w:rPr>
+            </w:pPr>
+            <w:r>
+              <w:rPr>
+                <w:lang w:val="el-GR"/>
+              </w:rPr>
+              <w:t>Γιάννης</w:t>
+            </w:r>
+          </w:p>
+        </w:tc>
+        <w:tc>
+          <w:tcPr>
+            <w:tcW w:w="1038" w:type="pct"/>
+          </w:tcPr>
+          <w:p>
+            <w:pPr>
+              <w:rPr>
+                <w:lang w:val="el-GR"/>
+              </w:rPr>
+            </w:pPr>
+            <w:r>
+              <w:rPr>
+                <w:lang w:val="el-GR"/>
+              </w:rPr>
+              <w:t>Τ29,Τ30</w:t>
+            </w:r>
+          </w:p>
+        </w:tc>
+        <w:tc>
+          <w:tcPr>
+            <w:tcW w:w="1364" w:type="pct"/>
+          </w:tcPr>
+          <w:p>
+            <w:pPr>
+              <w:rPr>
+                <w:lang w:val="el-GR"/>
+              </w:rPr>
+            </w:pPr>
+            <w:r>
+              <w:rPr>
+                <w:lang w:val="el-GR"/>
+              </w:rPr>
+              <w:t>Ερμής-</w:t>
+            </w:r>
+            <w:r>
+              <w:rPr>
+                <w:lang w:val="el-GR"/>
+              </w:rPr>
+              <w:t>Κωνσταντίνος</w:t>
+            </w:r>
+          </w:p>
+        </w:tc>
+      </w:tr>
+      <w:tr>
+        <w:trPr>
+          <w:trHeight w:val="672"/>
+          <w:jc w:val="center"/>
+        </w:trPr>
+        <w:tc>
+          <w:tcPr>
+            <w:tcW w:w="1409" w:type="pct"/>
+            <w:noWrap/>
+          </w:tcPr>
+          <w:p>
+            <w:pPr>
+              <w:rPr>
+                <w:lang w:val="el-GR"/>
+              </w:rPr>
+            </w:pPr>
+            <w:r>
+              <w:rPr>
+                <w:lang w:val="el-GR"/>
+              </w:rPr>
+              <w:t>Τ12,Τ13</w:t>
+            </w:r>
+          </w:p>
+        </w:tc>
+        <w:tc>
+          <w:tcPr>
+            <w:tcW w:w="1189" w:type="pct"/>
+          </w:tcPr>
+          <w:p>
+            <w:pPr>
+              <w:pStyle w:val="DecimalAligned"/>
+              <w:rPr>
+                <w:lang w:val="el-GR"/>
+              </w:rPr>
+            </w:pPr>
+            <w:r>
+              <w:rPr>
+                <w:lang w:val="el-GR"/>
+              </w:rPr>
+              <w:t>Διονύσης</w:t>
+            </w:r>
+          </w:p>
+        </w:tc>
+        <w:tc>
+          <w:tcPr>
+            <w:tcW w:w="1038" w:type="pct"/>
+          </w:tcPr>
+          <w:p>
+            <w:pPr>
+              <w:rPr>
+                <w:lang w:val="el-GR"/>
+              </w:rPr>
+            </w:pPr>
+            <w:r>
+              <w:rPr>
+                <w:lang w:val="el-GR"/>
+              </w:rPr>
+              <w:t>Τ31</w:t>
+            </w:r>
+          </w:p>
+        </w:tc>
+        <w:tc>
+          <w:tcPr>
+            <w:tcW w:w="1364" w:type="pct"/>
+          </w:tcPr>
+          <w:p>
+            <w:pPr>
+              <w:rPr>
+                <w:lang w:val="el-GR"/>
+              </w:rPr>
+            </w:pPr>
+            <w:r>
+              <w:rPr>
+                <w:lang w:val="el-GR"/>
+              </w:rPr>
+              <w:t>Μάριος-Γιάννης</w:t>
+            </w:r>
+          </w:p>
+        </w:tc>
+      </w:tr>
+      <w:tr>
+        <w:trPr>
+          <w:trHeight w:val="654"/>
+          <w:jc w:val="center"/>
+        </w:trPr>
+        <w:tc>
+          <w:tcPr>
+            <w:tcW w:w="1409" w:type="pct"/>
+            <w:tcBorders>
+              <w:bottom w:val="nil"/>
+            </w:tcBorders>
+            <w:noWrap/>
+          </w:tcPr>
+          <w:p>
+            <w:pPr>
+              <w:rPr>
+                <w:lang w:val="el-GR"/>
+              </w:rPr>
+            </w:pPr>
+            <w:r>
+              <w:rPr>
+                <w:lang w:val="el-GR"/>
+              </w:rPr>
+              <w:t>Τ14,Τ15</w:t>
+            </w:r>
+          </w:p>
+        </w:tc>
+        <w:tc>
+          <w:tcPr>
+            <w:tcW w:w="1189" w:type="pct"/>
+            <w:tcBorders>
+              <w:bottom w:val="nil"/>
+            </w:tcBorders>
+          </w:tcPr>
+          <w:p>
+            <w:pPr>
+              <w:pStyle w:val="DecimalAligned"/>
+            </w:pPr>
+            <w:r>
+              <w:rPr>
+                <w:lang w:val="el-GR"/>
+              </w:rPr>
+              <w:t>Διονύσης</w:t>
+            </w:r>
+            <w:r>
+              <w:rPr>
+                <w:lang w:val="el-GR"/>
+              </w:rPr>
+              <w:t xml:space="preserve">- </w:t>
+            </w:r>
+            <w:r>
+              <w:rPr>
+                <w:lang w:val="el-GR"/>
+              </w:rPr>
+              <w:t>Κωνσταντίνος</w:t>
+            </w:r>
+          </w:p>
+        </w:tc>
+        <w:tc>
+          <w:tcPr>
+            <w:tcW w:w="1038" w:type="pct"/>
+          </w:tcPr>
+          <w:p>
+            <w:pPr>
+              <w:rPr>
+                <w:lang w:val="el-GR"/>
+              </w:rPr>
+            </w:pPr>
+            <w:r>
+              <w:rPr>
+                <w:lang w:val="el-GR"/>
+              </w:rPr>
+              <w:t>Τ32</w:t>
+            </w:r>
+          </w:p>
+        </w:tc>
+        <w:tc>
+          <w:tcPr>
+            <w:tcW w:w="1364" w:type="pct"/>
+          </w:tcPr>
+          <w:p>
+            <w:pPr>
+              <w:rPr>
+                <w:lang w:val="el-GR"/>
+              </w:rPr>
+            </w:pPr>
+            <w:r>
+              <w:rPr>
+                <w:lang w:val="el-GR"/>
+              </w:rPr>
+              <w:t>Κωνσταντίνος</w:t>
+            </w:r>
+            <w:r>
+              <w:rPr>
+                <w:lang w:val="el-GR"/>
+              </w:rPr>
+              <w:t>-</w:t>
+            </w:r>
+            <w:r>
+              <w:rPr>
+                <w:lang w:val="el-GR"/>
+              </w:rPr>
+              <w:t>Διονύσης</w:t>
+            </w:r>
+          </w:p>
+        </w:tc>
+      </w:tr>
+      <w:tr>
+        <w:trPr>
+          <w:trHeight w:val="672"/>
+          <w:jc w:val="center"/>
+        </w:trPr>
+        <w:tc>
+          <w:tcPr>
+            <w:tcW w:w="1409" w:type="pct"/>
+            <w:tcBorders>
+              <w:top w:val="nil"/>
+              <w:bottom w:val="nil"/>
+            </w:tcBorders>
+            <w:noWrap/>
+          </w:tcPr>
+          <w:p>
+            <w:pPr>
+              <w:rPr>
+                <w:lang w:val="el-GR"/>
+              </w:rPr>
+            </w:pPr>
+            <w:r>
+              <w:rPr>
+                <w:lang w:val="el-GR"/>
+              </w:rPr>
+              <w:t>Τ16,Τ17</w:t>
+            </w:r>
+          </w:p>
+        </w:tc>
+        <w:tc>
+          <w:tcPr>
+            <w:tcW w:w="1189" w:type="pct"/>
+            <w:tcBorders>
+              <w:top w:val="nil"/>
+              <w:bottom w:val="nil"/>
+            </w:tcBorders>
+          </w:tcPr>
+          <w:p>
+            <w:pPr>
+              <w:pStyle w:val="DecimalAligned"/>
+              <w:rPr>
+                <w:lang w:val="el-GR"/>
+              </w:rPr>
+            </w:pPr>
+            <w:r>
+              <w:rPr>
+                <w:lang w:val="el-GR"/>
+              </w:rPr>
+              <w:t>Μάριος</w:t>
+            </w:r>
+          </w:p>
+        </w:tc>
+        <w:tc>
+          <w:tcPr>
+            <w:tcW w:w="1038" w:type="pct"/>
+          </w:tcPr>
+          <w:p>
+            <w:pPr>
+              <w:rPr>
+                <w:lang w:val="el-GR"/>
+              </w:rPr>
+            </w:pPr>
+            <w:r>
+              <w:rPr>
+                <w:lang w:val="el-GR"/>
+              </w:rPr>
+              <w:t>Τ33</w:t>
+            </w:r>
+          </w:p>
+        </w:tc>
+        <w:tc>
+          <w:tcPr>
+            <w:tcW w:w="1364" w:type="pct"/>
+          </w:tcPr>
+          <w:p>
+            <w:pPr>
+              <w:rPr>
+                <w:lang w:val="el-GR"/>
+              </w:rPr>
+            </w:pPr>
+            <w:r>
+              <w:rPr>
+                <w:lang w:val="el-GR"/>
+              </w:rPr>
+              <w:t>Συλλογική</w:t>
+            </w:r>
+          </w:p>
+        </w:tc>
+      </w:tr>
+      <w:tr>
+        <w:trPr>
+          <w:trHeight w:val="672"/>
+          <w:jc w:val="center"/>
+        </w:trPr>
+        <w:tc>
+          <w:tcPr>
+            <w:tcW w:w="1409" w:type="pct"/>
+            <w:tcBorders>
+              <w:top w:val="nil"/>
+              <w:bottom w:val="nil"/>
+            </w:tcBorders>
+            <w:noWrap/>
+          </w:tcPr>
+          <w:p>
+            <w:pPr>
+              <w:rPr>
+                <w:lang w:val="el-GR"/>
+              </w:rPr>
+            </w:pPr>
+            <w:r>
+              <w:rPr>
+                <w:lang w:val="el-GR"/>
+              </w:rPr>
+              <w:t>Τ18,Τ19</w:t>
+            </w:r>
+          </w:p>
+        </w:tc>
+        <w:tc>
+          <w:tcPr>
+            <w:tcW w:w="1189" w:type="pct"/>
+            <w:tcBorders>
+              <w:top w:val="nil"/>
+              <w:bottom w:val="nil"/>
+            </w:tcBorders>
+          </w:tcPr>
+          <w:p>
+            <w:pPr>
+              <w:pStyle w:val="DecimalAligned"/>
+              <w:rPr>
+                <w:lang w:val="el-GR"/>
+              </w:rPr>
+            </w:pPr>
+            <w:r>
+              <w:rPr>
+                <w:lang w:val="el-GR"/>
+              </w:rPr>
+              <w:t>Κωνσταντίνος</w:t>
+            </w:r>
+            <w:r>
+              <w:rPr>
+                <w:lang w:val="el-GR"/>
+              </w:rPr>
+              <w:t>-Ερμής</w:t>
+            </w:r>
+          </w:p>
+        </w:tc>
+        <w:tc>
+          <w:tcPr>
+            <w:tcW w:w="1038" w:type="pct"/>
+          </w:tcPr>
+          <w:p>
+            <w:pPr>
+              <w:rPr>
+                <w:lang w:val="el-GR"/>
+              </w:rPr>
+            </w:pPr>
+            <w:r>
+              <w:rPr>
+                <w:lang w:val="el-GR"/>
+              </w:rPr>
+              <w:t>Τ34</w:t>
+            </w:r>
+          </w:p>
+        </w:tc>
+        <w:tc>
+          <w:tcPr>
+            <w:tcW w:w="1364" w:type="pct"/>
+          </w:tcPr>
+          <w:p>
+            <w:pPr>
+              <w:rPr>
+                <w:lang w:val="el-GR"/>
+              </w:rPr>
+            </w:pPr>
+            <w:r>
+              <w:rPr>
+                <w:lang w:val="el-GR"/>
+              </w:rPr>
+              <w:t>Μάριος-Ερμής</w:t>
+            </w:r>
+          </w:p>
+        </w:tc>
+      </w:tr>
+      <w:tr>
+        <w:trPr>
+          <w:trHeight w:val="672"/>
+          <w:jc w:val="center"/>
+        </w:trPr>
+        <w:tc>
+          <w:tcPr>
+            <w:tcW w:w="1409" w:type="pct"/>
+            <w:tcBorders>
+              <w:top w:val="nil"/>
+              <w:bottom w:val="nil"/>
+            </w:tcBorders>
+            <w:noWrap/>
+          </w:tcPr>
+          <w:p>
+            <w:pPr>
+              <w:rPr>
+                <w:lang w:val="el-GR"/>
+              </w:rPr>
+            </w:pPr>
+            <w:r>
+              <w:rPr>
+                <w:lang w:val="el-GR"/>
+              </w:rPr>
+              <w:t>Τ20</w:t>
+            </w:r>
+          </w:p>
+        </w:tc>
+        <w:tc>
+          <w:tcPr>
+            <w:tcW w:w="1189" w:type="pct"/>
+            <w:tcBorders>
+              <w:top w:val="nil"/>
+              <w:bottom w:val="nil"/>
+            </w:tcBorders>
+          </w:tcPr>
+          <w:p>
+            <w:pPr>
+              <w:pStyle w:val="DecimalAligned"/>
+              <w:rPr>
+                <w:lang w:val="el-GR"/>
+              </w:rPr>
+            </w:pPr>
+            <w:r>
+              <w:rPr>
+                <w:lang w:val="el-GR"/>
+              </w:rPr>
+              <w:t>Συλλογική</w:t>
+            </w:r>
+          </w:p>
+        </w:tc>
+        <w:tc>
+          <w:tcPr>
+            <w:tcW w:w="1038" w:type="pct"/>
+          </w:tcPr>
+          <w:p>
+            <w:pPr>
+              <w:rPr>
+                <w:lang w:val="el-GR"/>
+              </w:rPr>
+            </w:pPr>
+            <w:r>
+              <w:rPr>
+                <w:lang w:val="el-GR"/>
+              </w:rPr>
+              <w:t>Τ35</w:t>
+            </w:r>
+          </w:p>
+        </w:tc>
+        <w:tc>
+          <w:tcPr>
+            <w:tcW w:w="1364" w:type="pct"/>
+          </w:tcPr>
+          <w:p>
+            <w:pPr>
+              <w:rPr>
+                <w:lang w:val="el-GR"/>
+              </w:rPr>
+            </w:pPr>
+            <w:r>
+              <w:rPr>
+                <w:lang w:val="el-GR"/>
+              </w:rPr>
+              <w:t>Κωνσταντίνος</w:t>
+            </w:r>
+            <w:r>
+              <w:rPr>
+                <w:lang w:val="el-GR"/>
+              </w:rPr>
+              <w:t>-</w:t>
+            </w:r>
+            <w:r>
+              <w:rPr>
+                <w:lang w:val="el-GR"/>
+              </w:rPr>
+              <w:t>Διονύσης</w:t>
+            </w:r>
+            <w:r>
+              <w:rPr>
+                <w:lang w:val="el-GR"/>
+              </w:rPr>
+              <w:t>-Γιάννης</w:t>
+            </w:r>
+          </w:p>
+        </w:tc>
+      </w:tr>
+      <w:tr>
+        <w:trPr>
+          <w:trHeight w:val="672"/>
+          <w:jc w:val="center"/>
+        </w:trPr>
+        <w:tc>
+          <w:tcPr>
+            <w:tcW w:w="1409" w:type="pct"/>
+            <w:tcBorders>
+              <w:top w:val="nil"/>
+              <w:bottom w:val="nil"/>
+            </w:tcBorders>
+            <w:noWrap/>
+          </w:tcPr>
+          <w:p>
+            <w:pPr>
+              <w:rPr>
+                <w:lang w:val="el-GR"/>
+              </w:rPr>
+            </w:pPr>
+            <w:r>
+              <w:rPr>
+                <w:lang w:val="el-GR"/>
+              </w:rPr>
+              <w:t>Τ21</w:t>
+            </w:r>
+          </w:p>
+        </w:tc>
+        <w:tc>
+          <w:tcPr>
+            <w:tcW w:w="1189" w:type="pct"/>
+            <w:tcBorders>
+              <w:top w:val="nil"/>
+              <w:bottom w:val="nil"/>
+            </w:tcBorders>
+          </w:tcPr>
+          <w:p>
+            <w:pPr>
+              <w:pStyle w:val="DecimalAligned"/>
+              <w:rPr>
+                <w:lang w:val="el-GR"/>
+              </w:rPr>
+            </w:pPr>
+            <w:r>
+              <w:rPr>
+                <w:lang w:val="el-GR"/>
+              </w:rPr>
+              <w:t>Συλλογική</w:t>
+            </w:r>
+          </w:p>
+        </w:tc>
+        <w:tc>
+          <w:tcPr>
+            <w:tcW w:w="1038" w:type="pct"/>
+          </w:tcPr>
+          <w:p>
+            <w:pPr>
+              <w:rPr>
+                <w:lang w:val="el-GR"/>
+              </w:rPr>
+            </w:pPr>
+            <w:r>
+              <w:rPr>
+                <w:lang w:val="el-GR"/>
+              </w:rPr>
+              <w:t>Τ36</w:t>
+            </w:r>
+          </w:p>
+        </w:tc>
+        <w:tc>
+          <w:tcPr>
+            <w:tcW w:w="1364" w:type="pct"/>
+          </w:tcPr>
+          <w:p>
+            <w:pPr>
+              <w:rPr>
+                <w:lang w:val="el-GR"/>
+              </w:rPr>
+            </w:pPr>
+            <w:r>
+              <w:rPr>
+                <w:lang w:val="el-GR"/>
+              </w:rPr>
+              <w:t>Συλλογική</w:t>
+            </w:r>
+          </w:p>
+        </w:tc>
+      </w:tr>
+      <w:tr>
+        <w:trPr>
+          <w:cnfStyle w:val="010000000000" w:firstRow="0" w:lastRow="1" w:firstColumn="0" w:lastColumn="0" w:oddVBand="0" w:evenVBand="0" w:oddHBand="0" w:evenHBand="0" w:firstRowFirstColumn="0" w:firstRowLastColumn="0" w:lastRowFirstColumn="0" w:lastRowLastColumn="0"/>
+          <w:trHeight w:val="672"/>
+          <w:jc w:val="center"/>
+        </w:trPr>
+        <w:tc>
+          <w:tcPr>
+            <w:tcW w:w="1409" w:type="pct"/>
+            <w:tcBorders>
+              <w:top w:val="nil"/>
+              <w:bottom w:val="nil"/>
+            </w:tcBorders>
+            <w:noWrap/>
+          </w:tcPr>
+          <w:p>
+            <w:pPr>
+              <w:rPr>
+                <w:lang w:val="el-GR"/>
+              </w:rPr>
+            </w:pPr>
+            <w:r>
+              <w:rPr>
+                <w:lang w:val="el-GR"/>
+              </w:rPr>
+              <w:t>Τ22</w:t>
+            </w:r>
+          </w:p>
+        </w:tc>
+        <w:tc>
+          <w:tcPr>
+            <w:tcW w:w="1189" w:type="pct"/>
+            <w:tcBorders>
+              <w:top w:val="nil"/>
+              <w:bottom w:val="nil"/>
+            </w:tcBorders>
+          </w:tcPr>
+          <w:p>
+            <w:pPr>
+              <w:pStyle w:val="DecimalAligned"/>
+              <w:rPr>
+                <w:lang w:val="el-GR"/>
+              </w:rPr>
+            </w:pPr>
+            <w:r>
+              <w:rPr>
+                <w:lang w:val="el-GR"/>
+              </w:rPr>
+              <w:t xml:space="preserve">Μάριος-Ερμής- </w:t>
+            </w:r>
+            <w:r>
+              <w:rPr>
+                <w:lang w:val="el-GR"/>
+              </w:rPr>
+              <w:t>Κωνσταντίνος</w:t>
+            </w:r>
+          </w:p>
+        </w:tc>
+        <w:tc>
+          <w:tcPr>
+            <w:tcW w:w="1038" w:type="pct"/>
+            <w:tcBorders>
+              <w:top w:val="nil"/>
+              <w:bottom w:val="nil"/>
+            </w:tcBorders>
+          </w:tcPr>
+          <w:p>
+            <w:pPr>
+              <w:pStyle w:val="DecimalAligned"/>
+              <w:rPr>
+                <w:lang w:val="el-GR"/>
+              </w:rPr>
+            </w:pPr>
+            <w:r>
+              <w:rPr>
+                <w:lang w:val="el-GR"/>
+              </w:rPr>
+              <w:t>Τ37</w:t>
+            </w:r>
+          </w:p>
+        </w:tc>
+        <w:tc>
+          <w:tcPr>
+            <w:tcW w:w="1364" w:type="pct"/>
+            <w:tcBorders>
+              <w:top w:val="nil"/>
+              <w:bottom w:val="nil"/>
+            </w:tcBorders>
+          </w:tcPr>
+          <w:p>
+            <w:pPr>
+              <w:pStyle w:val="DecimalAligned"/>
+              <w:rPr>
+                <w:lang w:val="el-GR"/>
+              </w:rPr>
+            </w:pPr>
+            <w:r>
+              <w:rPr>
+                <w:lang w:val="el-GR"/>
+              </w:rPr>
+              <w:t>Συλλογική</w:t>
+            </w:r>
+          </w:p>
+        </w:tc>
+      </w:tr>
+    </w:tbl>
+    <w:p>
+      <w:pPr>
+        <w:rPr>
+          <w:lang w:val="el-GR"/>
+        </w:rPr>
+      </w:pPr>
+    </w:p>
+    <w:p>
+      <w:pPr>
+        <w:rPr>
+          <w:lang w:val="el-GR"/>
+        </w:rPr>
+      </w:pPr>
+    </w:p>
+    <w:p>
+      <w:pPr>
+        <w:rPr>
+          <w:lang w:val="el-GR"/>
+        </w:rPr>
+      </w:pPr>
+    </w:p>
+    <w:p>
+      <w:pPr>
+        <w:rPr>
+          <w:lang w:val="el-GR"/>
+        </w:rPr>
+      </w:pPr>
+    </w:p>
+    <w:p>
+      <w:pPr>
+        <w:rPr>
+          <w:lang w:val="el-GR"/>
+        </w:rPr>
+      </w:pPr>
+    </w:p>
+    <w:p>
+      <w:pPr>
+        <w:rPr>
+          <w:lang w:val="el-GR"/>
+        </w:rPr>
+      </w:pPr>
+    </w:p>
+    <w:p>
+      <w:pPr>
+        <w:rPr>
+          <w:lang w:val="el-GR"/>
+        </w:rPr>
+      </w:pPr>
+    </w:p>
+    <w:p>
+      <w:pPr>
+        <w:rPr>
+          <w:lang w:val="el-GR"/>
+        </w:rPr>
+      </w:pPr>
+    </w:p>
+    <w:p>
+      <w:pPr>
+        <w:rPr>
+          <w:lang w:val="el-GR"/>
+        </w:rPr>
+      </w:pPr>
+    </w:p>
+    <w:p>
+      <w:pPr>
+        <w:rPr>
+          <w:lang w:val="el-GR"/>
+        </w:rPr>
+      </w:pPr>
+    </w:p>
+    <w:p>
+      <w:pPr>
+        <w:rPr>
+          <w:lang w:val="el-GR"/>
+        </w:rPr>
+      </w:pPr>
+    </w:p>
+    <w:p>
+      <w:pPr>
+        <w:rPr>
+          <w:lang w:val="el-GR"/>
+        </w:rPr>
+      </w:pPr>
+    </w:p>
+    <w:p>
+      <w:pPr>
+        <w:jc w:val="center"/>
         <w:rPr>
           <w:b/>
           <w:bCs/>
@@ -14437,18 +15905,23 @@
           <w:szCs w:val="36"/>
           <w:lang w:val="el-GR"/>
         </w:rPr>
-        <w:t xml:space="preserve">ΔΙΑΓΡΑΜΜΑ </w:t>
-      </w:r>
-      <w:r>
+      </w:pPr>
+    </w:p>
+    <w:p>
+      <w:pPr>
+        <w:jc w:val="center"/>
         <w:rPr>
           <w:b/>
           <w:bCs/>
           <w:sz w:val="36"/>
           <w:szCs w:val="36"/>
-        </w:rPr>
-        <w:t>GANTT</w:t>
-      </w:r>
-      <w:r>
+          <w:lang w:val="el-GR"/>
+        </w:rPr>
+      </w:pPr>
+    </w:p>
+    <w:p>
+      <w:pPr>
+        <w:jc w:val="center"/>
         <w:rPr>
           <w:b/>
           <w:bCs/>
@@ -14456,14 +15929,143 @@
           <w:szCs w:val="36"/>
           <w:lang w:val="el-GR"/>
         </w:rPr>
-        <w:t xml:space="preserve"> </w:t>
-      </w:r>
-      <w:r>
+      </w:pPr>
+    </w:p>
+    <w:p>
+      <w:pPr>
+        <w:jc w:val="center"/>
         <w:rPr>
           <w:b/>
           <w:bCs/>
           <w:sz w:val="36"/>
           <w:szCs w:val="36"/>
+          <w:lang w:val="el-GR"/>
+        </w:rPr>
+      </w:pPr>
+    </w:p>
+    <w:p>
+      <w:pPr>
+        <w:jc w:val="center"/>
+        <w:rPr>
+          <w:b/>
+          <w:bCs/>
+          <w:sz w:val="36"/>
+          <w:szCs w:val="36"/>
+          <w:lang w:val="el-GR"/>
+        </w:rPr>
+      </w:pPr>
+    </w:p>
+    <w:p>
+      <w:pPr>
+        <w:rPr>
+          <w:lang w:val="el-GR"/>
+        </w:rPr>
+      </w:pPr>
+    </w:p>
+    <w:p>
+      <w:pPr>
+        <w:rPr>
+          <w:lang w:val="el-GR"/>
+        </w:rPr>
+      </w:pPr>
+    </w:p>
+    <w:p>
+      <w:pPr>
+        <w:rPr>
+          <w:lang w:val="el-GR"/>
+        </w:rPr>
+      </w:pPr>
+    </w:p>
+    <w:p>
+      <w:pPr>
+        <w:rPr>
+          <w:lang w:val="el-GR"/>
+        </w:rPr>
+      </w:pPr>
+    </w:p>
+    <w:p>
+      <w:pPr>
+        <w:rPr>
+          <w:u w:val="single"/>
+          <w:lang w:val="el-GR"/>
+        </w:rPr>
+      </w:pPr>
+    </w:p>
+    <w:p>
+      <w:pPr>
+        <w:rPr>
+          <w:u w:val="single"/>
+          <w:lang w:val="el-GR"/>
+        </w:rPr>
+      </w:pPr>
+    </w:p>
+    <w:p>
+      <w:pPr>
+        <w:jc w:val="center"/>
+        <w:rPr>
+          <w:b/>
+          <w:bCs/>
+          <w:sz w:val="36"/>
+          <w:szCs w:val="36"/>
+          <w:lang w:val="el-GR"/>
+        </w:rPr>
+      </w:pPr>
+      <w:r>
+        <w:rPr>
+          <w:b/>
+          <w:bCs/>
+          <w:sz w:val="36"/>
+          <w:szCs w:val="36"/>
+          <w:lang w:val="el-GR"/>
+        </w:rPr>
+        <w:t>ΔΙΑΓΡΑΜ</w:t>
+      </w:r>
+      <w:r>
+        <w:rPr>
+          <w:b/>
+          <w:bCs/>
+          <w:sz w:val="36"/>
+          <w:szCs w:val="36"/>
+          <w:lang w:val="el-GR"/>
+        </w:rPr>
+        <w:tab/>
+        <w:t>ΜΑ</w:t>
+      </w:r>
+      <w:r>
+        <w:rPr>
+          <w:b/>
+          <w:bCs/>
+          <w:sz w:val="36"/>
+          <w:szCs w:val="36"/>
+          <w:lang w:val="el-GR"/>
+        </w:rPr>
+        <w:t xml:space="preserve"> </w:t>
+      </w:r>
+      <w:r>
+        <w:rPr>
+          <w:b/>
+          <w:bCs/>
+          <w:sz w:val="36"/>
+          <w:szCs w:val="36"/>
+        </w:rPr>
+        <w:t>GANTT</w:t>
+      </w:r>
+      <w:r>
+        <w:rPr>
+          <w:b/>
+          <w:bCs/>
+          <w:sz w:val="36"/>
+          <w:szCs w:val="36"/>
+          <w:lang w:val="el-GR"/>
+        </w:rPr>
+        <w:t xml:space="preserve"> </w:t>
+      </w:r>
+      <w:r>
+        <w:rPr>
+          <w:b/>
+          <w:bCs/>
+          <w:sz w:val="36"/>
+          <w:szCs w:val="36"/>
         </w:rPr>
         <w:t>PROJECT</w:t>
       </w:r>
@@ -14471,20 +16073,23 @@
     <w:p>
       <w:pPr>
         <w:rPr>
-          <w:lang w:val="el-GR"/>
-        </w:rPr>
-      </w:pPr>
-    </w:p>
-    <w:p>
-      <w:pPr>
-        <w:rPr>
-          <w:lang w:val="el-GR"/>
-        </w:rPr>
-      </w:pPr>
-    </w:p>
-    <w:p>
-      <w:pPr>
-        <w:rPr>
+          <w:u w:val="single"/>
+          <w:lang w:val="el-GR"/>
+        </w:rPr>
+      </w:pPr>
+    </w:p>
+    <w:p>
+      <w:pPr>
+        <w:rPr>
+          <w:u w:val="single"/>
+          <w:lang w:val="el-GR"/>
+        </w:rPr>
+      </w:pPr>
+    </w:p>
+    <w:p>
+      <w:pPr>
+        <w:rPr>
+          <w:u w:val="single"/>
           <w:lang w:val="el-GR"/>
         </w:rPr>
       </w:pPr>
@@ -14494,13 +16099,13 @@
           <w:lang w:val="el-GR"/>
         </w:rPr>
         <w:drawing>
-          <wp:anchor distT="0" distB="0" distL="114300" distR="114300" simplePos="0" relativeHeight="251658240" behindDoc="0" locked="0" layoutInCell="1" allowOverlap="1" wp14:anchorId="21086A40" wp14:editId="4788D237">
+          <wp:anchor distT="0" distB="0" distL="114300" distR="114300" simplePos="0" relativeHeight="251658240" behindDoc="0" locked="0" layoutInCell="1" allowOverlap="1" wp14:anchorId="21086A40" wp14:editId="307D24DF">
             <wp:simplePos x="0" y="0"/>
             <wp:positionH relativeFrom="margin">
-              <wp:posOffset>-880322</wp:posOffset>
+              <wp:posOffset>-870633</wp:posOffset>
             </wp:positionH>
             <wp:positionV relativeFrom="margin">
-              <wp:posOffset>1481455</wp:posOffset>
+              <wp:posOffset>1506184</wp:posOffset>
             </wp:positionV>
             <wp:extent cx="7747000" cy="4333875"/>
             <wp:effectExtent l="0" t="0" r="6350" b="9525"/>
@@ -14560,13 +16165,15 @@
     <w:p>
       <w:pPr>
         <w:rPr>
-          <w:lang w:val="el-GR"/>
-        </w:rPr>
-      </w:pPr>
-    </w:p>
-    <w:p>
-      <w:pPr>
-        <w:rPr>
+          <w:u w:val="single"/>
+          <w:lang w:val="el-GR"/>
+        </w:rPr>
+      </w:pPr>
+    </w:p>
+    <w:p>
+      <w:pPr>
+        <w:rPr>
+          <w:u w:val="single"/>
           <w:lang w:val="el-GR"/>
         </w:rPr>
       </w:pPr>
@@ -14756,13 +16363,172 @@
         </w:rPr>
         <w:t>της ομάδας.</w:t>
       </w:r>
-    </w:p>
-    <w:p>
-      <w:pPr>
-        <w:rPr>
-          <w:lang w:val="el-GR"/>
-        </w:rPr>
-      </w:pPr>
+      <w:r>
+        <w:rPr>
+          <w:lang w:val="el-GR"/>
+        </w:rPr>
+        <w:t xml:space="preserve"> </w:t>
+      </w:r>
+      <w:r>
+        <w:rPr>
+          <w:lang w:val="el-GR"/>
+        </w:rPr>
+        <w:t>Μπορεί να βρεθεί στο ακόλουθο σύνδεσμο</w:t>
+      </w:r>
+      <w:r>
+        <w:rPr>
+          <w:lang w:val="el-GR"/>
+        </w:rPr>
+        <w:t xml:space="preserve">: </w:t>
+      </w:r>
+      <w:hyperlink r:id="rId15" w:history="1">
+        <w:proofErr w:type="spellStart"/>
+        <w:r>
+          <w:rPr>
+            <w:rStyle w:val="-"/>
+          </w:rPr>
+          <w:t>SoftEngProject</w:t>
+        </w:r>
+        <w:proofErr w:type="spellEnd"/>
+        <w:r>
+          <w:rPr>
+            <w:rStyle w:val="-"/>
+            <w:lang w:val="el-GR"/>
+          </w:rPr>
+          <w:t>2021/</w:t>
+        </w:r>
+        <w:proofErr w:type="spellStart"/>
+        <w:r>
+          <w:rPr>
+            <w:rStyle w:val="-"/>
+          </w:rPr>
+          <w:t>ProjectGanttDiagram</w:t>
+        </w:r>
+        <w:proofErr w:type="spellEnd"/>
+        <w:r>
+          <w:rPr>
+            <w:rStyle w:val="-"/>
+            <w:lang w:val="el-GR"/>
+          </w:rPr>
+          <w:t>-</w:t>
+        </w:r>
+        <w:r>
+          <w:rPr>
+            <w:rStyle w:val="-"/>
+          </w:rPr>
+          <w:t>v</w:t>
+        </w:r>
+        <w:r>
+          <w:rPr>
+            <w:rStyle w:val="-"/>
+            <w:lang w:val="el-GR"/>
+          </w:rPr>
+          <w:t>0.1.</w:t>
+        </w:r>
+        <w:r>
+          <w:rPr>
+            <w:rStyle w:val="-"/>
+          </w:rPr>
+          <w:t>pdf</w:t>
+        </w:r>
+        <w:r>
+          <w:rPr>
+            <w:rStyle w:val="-"/>
+            <w:lang w:val="el-GR"/>
+          </w:rPr>
+          <w:t xml:space="preserve"> </w:t>
+        </w:r>
+        <w:r>
+          <w:rPr>
+            <w:rStyle w:val="-"/>
+          </w:rPr>
+          <w:t>at</w:t>
+        </w:r>
+        <w:r>
+          <w:rPr>
+            <w:rStyle w:val="-"/>
+            <w:lang w:val="el-GR"/>
+          </w:rPr>
+          <w:t xml:space="preserve"> </w:t>
+        </w:r>
+        <w:r>
+          <w:rPr>
+            <w:rStyle w:val="-"/>
+          </w:rPr>
+          <w:t>main</w:t>
+        </w:r>
+        <w:r>
+          <w:rPr>
+            <w:rStyle w:val="-"/>
+            <w:lang w:val="el-GR"/>
+          </w:rPr>
+          <w:t xml:space="preserve"> · </w:t>
+        </w:r>
+        <w:proofErr w:type="spellStart"/>
+        <w:r>
+          <w:rPr>
+            <w:rStyle w:val="-"/>
+          </w:rPr>
+          <w:t>johnsart</w:t>
+        </w:r>
+        <w:proofErr w:type="spellEnd"/>
+        <w:r>
+          <w:rPr>
+            <w:rStyle w:val="-"/>
+            <w:lang w:val="el-GR"/>
+          </w:rPr>
+          <w:t>/</w:t>
+        </w:r>
+        <w:proofErr w:type="spellStart"/>
+        <w:r>
+          <w:rPr>
+            <w:rStyle w:val="-"/>
+          </w:rPr>
+          <w:t>SoftEngProject</w:t>
+        </w:r>
+        <w:proofErr w:type="spellEnd"/>
+        <w:r>
+          <w:rPr>
+            <w:rStyle w:val="-"/>
+            <w:lang w:val="el-GR"/>
+          </w:rPr>
+          <w:t>2021 (</w:t>
+        </w:r>
+        <w:proofErr w:type="spellStart"/>
+        <w:r>
+          <w:rPr>
+            <w:rStyle w:val="-"/>
+          </w:rPr>
+          <w:t>github</w:t>
+        </w:r>
+        <w:proofErr w:type="spellEnd"/>
+        <w:r>
+          <w:rPr>
+            <w:rStyle w:val="-"/>
+            <w:lang w:val="el-GR"/>
+          </w:rPr>
+          <w:t>.</w:t>
+        </w:r>
+        <w:r>
+          <w:rPr>
+            <w:rStyle w:val="-"/>
+          </w:rPr>
+          <w:t>com</w:t>
+        </w:r>
+        <w:r>
+          <w:rPr>
+            <w:rStyle w:val="-"/>
+            <w:lang w:val="el-GR"/>
+          </w:rPr>
+          <w:t>)</w:t>
+        </w:r>
+      </w:hyperlink>
+      <w:r>
+        <w:rPr>
+          <w:lang w:val="el-GR"/>
+        </w:rPr>
+        <w:t xml:space="preserve"> .</w:t>
+      </w:r>
     </w:p>
     <w:p>
       <w:pPr>
@@ -14866,7 +16632,7 @@
                     </pic:cNvPicPr>
                   </pic:nvPicPr>
                   <pic:blipFill>
-                    <a:blip r:embed="rId15" cstate="print">
+                    <a:blip r:embed="rId16" cstate="print">
                       <a:extLst>
                         <a:ext uri="{28A0092B-C50C-407E-A947-70E740481C1C}">
                           <a14:useLocalDpi xmlns:a14="http://schemas.microsoft.com/office/drawing/2010/main" val="0"/>
@@ -14984,7 +16750,7 @@
         </w:rPr>
         <w:t xml:space="preserve"> </w:t>
       </w:r>
-      <w:hyperlink r:id="rId16" w:history="1">
+      <w:hyperlink r:id="rId17" w:history="1">
         <w:proofErr w:type="spellStart"/>
         <w:r>
           <w:rPr>
@@ -15239,6 +17005,304 @@
         </w:rPr>
         <w:t>της ομάδας.</w:t>
       </w:r>
+      <w:r>
+        <w:rPr>
+          <w:lang w:val="el-GR"/>
+        </w:rPr>
+        <w:t xml:space="preserve"> </w:t>
+      </w:r>
+      <w:r>
+        <w:rPr>
+          <w:lang w:val="el-GR"/>
+        </w:rPr>
+        <w:t>Μπορεί να βρεθεί στο ακόλουθο σύνδεσμο</w:t>
+      </w:r>
+      <w:r>
+        <w:rPr>
+          <w:lang w:val="el-GR"/>
+        </w:rPr>
+        <w:t>:</w:t>
+      </w:r>
+      <w:r>
+        <w:rPr>
+          <w:lang w:val="el-GR"/>
+        </w:rPr>
+        <w:t xml:space="preserve"> </w:t>
+      </w:r>
+      <w:r>
+        <w:fldChar w:fldCharType="begin"/>
+      </w:r>
+      <w:r>
+        <w:rPr>
+          <w:lang w:val="el-GR"/>
+        </w:rPr>
+        <w:instrText xml:space="preserve"> </w:instrText>
+      </w:r>
+      <w:r>
+        <w:instrText>HYPERLINK</w:instrText>
+      </w:r>
+      <w:r>
+        <w:rPr>
+          <w:lang w:val="el-GR"/>
+        </w:rPr>
+        <w:instrText xml:space="preserve"> "</w:instrText>
+      </w:r>
+      <w:r>
+        <w:instrText>https</w:instrText>
+      </w:r>
+      <w:r>
+        <w:rPr>
+          <w:lang w:val="el-GR"/>
+        </w:rPr>
+        <w:instrText>://</w:instrText>
+      </w:r>
+      <w:r>
+        <w:instrText>github</w:instrText>
+      </w:r>
+      <w:r>
+        <w:rPr>
+          <w:lang w:val="el-GR"/>
+        </w:rPr>
+        <w:instrText>.</w:instrText>
+      </w:r>
+      <w:r>
+        <w:instrText>com</w:instrText>
+      </w:r>
+      <w:r>
+        <w:rPr>
+          <w:lang w:val="el-GR"/>
+        </w:rPr>
+        <w:instrText>/</w:instrText>
+      </w:r>
+      <w:r>
+        <w:instrText>johnsart</w:instrText>
+      </w:r>
+      <w:r>
+        <w:rPr>
+          <w:lang w:val="el-GR"/>
+        </w:rPr>
+        <w:instrText>/</w:instrText>
+      </w:r>
+      <w:r>
+        <w:instrText>SoftEngProject</w:instrText>
+      </w:r>
+      <w:r>
+        <w:rPr>
+          <w:lang w:val="el-GR"/>
+        </w:rPr>
+        <w:instrText>2021/</w:instrText>
+      </w:r>
+      <w:r>
+        <w:instrText>blob</w:instrText>
+      </w:r>
+      <w:r>
+        <w:rPr>
+          <w:lang w:val="el-GR"/>
+        </w:rPr>
+        <w:instrText>/</w:instrText>
+      </w:r>
+      <w:r>
+        <w:instrText>main</w:instrText>
+      </w:r>
+      <w:r>
+        <w:rPr>
+          <w:lang w:val="el-GR"/>
+        </w:rPr>
+        <w:instrText>/</w:instrText>
+      </w:r>
+      <w:r>
+        <w:instrText>Documents</w:instrText>
+      </w:r>
+      <w:r>
+        <w:rPr>
+          <w:lang w:val="el-GR"/>
+        </w:rPr>
+        <w:instrText>/</w:instrText>
+      </w:r>
+      <w:r>
+        <w:instrText>ProjectPert</w:instrText>
+      </w:r>
+      <w:r>
+        <w:rPr>
+          <w:lang w:val="el-GR"/>
+        </w:rPr>
+        <w:instrText>-</w:instrText>
+      </w:r>
+      <w:r>
+        <w:instrText>v</w:instrText>
+      </w:r>
+      <w:r>
+        <w:rPr>
+          <w:lang w:val="el-GR"/>
+        </w:rPr>
+        <w:instrText>0.1.</w:instrText>
+      </w:r>
+      <w:r>
+        <w:instrText>jpg</w:instrText>
+      </w:r>
+      <w:r>
+        <w:rPr>
+          <w:lang w:val="el-GR"/>
+        </w:rPr>
+        <w:instrText xml:space="preserve">" </w:instrText>
+      </w:r>
+      <w:r>
+        <w:fldChar w:fldCharType="separate"/>
+      </w:r>
+      <w:r>
+        <w:rPr>
+          <w:rStyle w:val="-"/>
+        </w:rPr>
+        <w:t>SoftEngProject</w:t>
+      </w:r>
+      <w:r>
+        <w:rPr>
+          <w:rStyle w:val="-"/>
+          <w:lang w:val="el-GR"/>
+        </w:rPr>
+        <w:t>2021/</w:t>
+      </w:r>
+      <w:r>
+        <w:rPr>
+          <w:rStyle w:val="-"/>
+        </w:rPr>
+        <w:t>ProjectPert</w:t>
+      </w:r>
+      <w:r>
+        <w:rPr>
+          <w:rStyle w:val="-"/>
+          <w:lang w:val="el-GR"/>
+        </w:rPr>
+        <w:t>-</w:t>
+      </w:r>
+      <w:r>
+        <w:rPr>
+          <w:rStyle w:val="-"/>
+        </w:rPr>
+        <w:t>v</w:t>
+      </w:r>
+      <w:r>
+        <w:rPr>
+          <w:rStyle w:val="-"/>
+          <w:lang w:val="el-GR"/>
+        </w:rPr>
+        <w:t>0.1.</w:t>
+      </w:r>
+      <w:r>
+        <w:rPr>
+          <w:rStyle w:val="-"/>
+        </w:rPr>
+        <w:t>jpg</w:t>
+      </w:r>
+      <w:r>
+        <w:rPr>
+          <w:rStyle w:val="-"/>
+          <w:lang w:val="el-GR"/>
+        </w:rPr>
+        <w:t xml:space="preserve"> </w:t>
+      </w:r>
+      <w:r>
+        <w:rPr>
+          <w:rStyle w:val="-"/>
+        </w:rPr>
+        <w:t>at</w:t>
+      </w:r>
+      <w:r>
+        <w:rPr>
+          <w:rStyle w:val="-"/>
+          <w:lang w:val="el-GR"/>
+        </w:rPr>
+        <w:t xml:space="preserve"> </w:t>
+      </w:r>
+      <w:r>
+        <w:rPr>
+          <w:rStyle w:val="-"/>
+        </w:rPr>
+        <w:t>main</w:t>
+      </w:r>
+      <w:r>
+        <w:rPr>
+          <w:rStyle w:val="-"/>
+          <w:lang w:val="el-GR"/>
+        </w:rPr>
+        <w:t xml:space="preserve"> · </w:t>
+      </w:r>
+      <w:proofErr w:type="spellStart"/>
+      <w:r>
+        <w:rPr>
+          <w:rStyle w:val="-"/>
+        </w:rPr>
+        <w:t>johnsart</w:t>
+      </w:r>
+      <w:proofErr w:type="spellEnd"/>
+      <w:r>
+        <w:rPr>
+          <w:rStyle w:val="-"/>
+          <w:lang w:val="el-GR"/>
+        </w:rPr>
+        <w:t>/</w:t>
+      </w:r>
+      <w:r>
+        <w:rPr>
+          <w:rStyle w:val="-"/>
+        </w:rPr>
+        <w:t>SoftEngProject</w:t>
+      </w:r>
+      <w:r>
+        <w:rPr>
+          <w:rStyle w:val="-"/>
+          <w:lang w:val="el-GR"/>
+        </w:rPr>
+        <w:t>2021 (</w:t>
+      </w:r>
+      <w:r>
+        <w:rPr>
+          <w:rStyle w:val="-"/>
+        </w:rPr>
+        <w:t>github</w:t>
+      </w:r>
+      <w:r>
+        <w:rPr>
+          <w:rStyle w:val="-"/>
+          <w:lang w:val="el-GR"/>
+        </w:rPr>
+        <w:t>.</w:t>
+      </w:r>
+      <w:r>
+        <w:rPr>
+          <w:rStyle w:val="-"/>
+        </w:rPr>
+        <w:t>com</w:t>
+      </w:r>
+      <w:r>
+        <w:rPr>
+          <w:rStyle w:val="-"/>
+          <w:lang w:val="el-GR"/>
+        </w:rPr>
+        <w:t>)</w:t>
+      </w:r>
+      <w:r>
+        <w:fldChar w:fldCharType="end"/>
+      </w:r>
+      <w:r>
+        <w:rPr>
+          <w:lang w:val="el-GR"/>
+        </w:rPr>
+        <w:t xml:space="preserve"> </w:t>
+      </w:r>
+      <w:r>
+        <w:rPr>
+          <w:lang w:val="el-GR"/>
+        </w:rPr>
+        <w:t>.</w:t>
+      </w:r>
+    </w:p>
+    <w:p>
+      <w:pPr>
+        <w:rPr>
+          <w:lang w:val="el-GR"/>
+        </w:rPr>
+      </w:pPr>
     </w:p>
     <w:p>
       <w:pPr>
@@ -15403,7 +17467,7 @@
         </w:rPr>
         <w:t xml:space="preserve"> </w:t>
       </w:r>
-      <w:hyperlink r:id="rId17" w:history="1">
+      <w:hyperlink r:id="rId18" w:history="1">
         <w:r>
           <w:rPr>
             <w:rStyle w:val="-"/>
@@ -15503,7 +17567,7 @@
                     </pic:cNvPicPr>
                   </pic:nvPicPr>
                   <pic:blipFill>
-                    <a:blip r:embed="rId18">
+                    <a:blip r:embed="rId19">
                       <a:extLst>
                         <a:ext uri="{28A0092B-C50C-407E-A947-70E740481C1C}">
                           <a14:useLocalDpi xmlns:a14="http://schemas.microsoft.com/office/drawing/2010/main" val="0"/>
@@ -16832,7 +18896,7 @@
   <w:style w:type="paragraph" w:default="1" w:styleId="a">
     <w:name w:val="Normal"/>
     <w:qFormat/>
-    <w:rsid w:val="00E67D10"/>
+    <w:rsid w:val="00B45A1E"/>
   </w:style>
   <w:style w:type="character" w:default="1" w:styleId="a0">
     <w:name w:val="Default Paragraph Font"/>

</xml_diff>